<commit_message>
Modificacion de clases Gestores y Ventas
</commit_message>
<xml_diff>
--- a/Entregable Semana 7.docx
+++ b/Entregable Semana 7.docx
@@ -24,8 +24,9 @@
           <w:szCs w:val="28"/>
           <w:lang w:val="es-CR"/>
         </w:rPr>
-        <w:t>PROYECTO FINAL – PROGRAMACIÓN CLIENTE-SERVIDOR</w:t>
-      </w:r>
+        <w:t>PROYECTO FINAL – PROGRAMACIÓN CLIENTE-</w:t>
+      </w:r>
+      <w:proofErr w:type="gramStart"/>
       <w:r>
         <w:rPr>
           <w:rFonts w:ascii="Arial" w:hAnsi="Arial" w:cs="Arial"/>
@@ -35,7 +36,30 @@
           <w:szCs w:val="28"/>
           <w:lang w:val="es-CR"/>
         </w:rPr>
-        <w:t>(40%)</w:t>
+        <w:t>SERVIDOR</w:t>
+      </w:r>
+      <w:r>
+        <w:rPr>
+          <w:rFonts w:ascii="Arial" w:hAnsi="Arial" w:cs="Arial"/>
+          <w:b/>
+          <w:bCs/>
+          <w:sz w:val="28"/>
+          <w:szCs w:val="28"/>
+          <w:lang w:val="es-CR"/>
+        </w:rPr>
+        <w:t>(</w:t>
+      </w:r>
+      <w:proofErr w:type="gramEnd"/>
+      <w:r>
+        <w:rPr>
+          <w:rFonts w:ascii="Arial" w:hAnsi="Arial" w:cs="Arial"/>
+          <w:b/>
+          <w:bCs/>
+          <w:sz w:val="28"/>
+          <w:szCs w:val="28"/>
+          <w:lang w:val="es-CR"/>
+        </w:rPr>
+        <w:t>40%)</w:t>
       </w:r>
     </w:p>
     <w:p>
@@ -163,15 +187,27 @@
           <w:lang w:val="es-ES"/>
         </w:rPr>
       </w:pPr>
-      <w:r>
-        <w:rPr>
-          <w:rFonts w:ascii="Arial" w:hAnsi="Arial" w:cs="Arial"/>
-          <w:b/>
-          <w:sz w:val="24"/>
-          <w:szCs w:val="24"/>
-          <w:lang w:val="es-ES"/>
-        </w:rPr>
-        <w:t>Jhoel Quesada Masis</w:t>
+      <w:proofErr w:type="spellStart"/>
+      <w:r>
+        <w:rPr>
+          <w:rFonts w:ascii="Arial" w:hAnsi="Arial" w:cs="Arial"/>
+          <w:b/>
+          <w:sz w:val="24"/>
+          <w:szCs w:val="24"/>
+          <w:lang w:val="es-ES"/>
+        </w:rPr>
+        <w:t>Jhoel</w:t>
+      </w:r>
+      <w:proofErr w:type="spellEnd"/>
+      <w:r>
+        <w:rPr>
+          <w:rFonts w:ascii="Arial" w:hAnsi="Arial" w:cs="Arial"/>
+          <w:b/>
+          <w:sz w:val="24"/>
+          <w:szCs w:val="24"/>
+          <w:lang w:val="es-ES"/>
+        </w:rPr>
+        <w:t xml:space="preserve"> Quesada Masis</w:t>
       </w:r>
     </w:p>
     <w:p>
@@ -477,7 +513,70 @@
           <w:szCs w:val="24"/>
           <w:lang w:val="es-ES"/>
         </w:rPr>
-        <w:t xml:space="preserve">dulo Gestión de Operarios          </w:t>
+        <w:t>dulo Gestión de Operarios</w:t>
+      </w:r>
+      <w:r>
+        <w:rPr>
+          <w:rFonts w:ascii="Arial" w:hAnsi="Arial" w:cs="Arial"/>
+          <w:b/>
+          <w:sz w:val="24"/>
+          <w:szCs w:val="24"/>
+          <w:lang w:val="es-ES"/>
+        </w:rPr>
+        <w:t xml:space="preserve">: Este </w:t>
+      </w:r>
+      <w:r>
+        <w:rPr>
+          <w:rFonts w:ascii="Arial" w:hAnsi="Arial" w:cs="Arial"/>
+          <w:b/>
+          <w:sz w:val="24"/>
+          <w:szCs w:val="24"/>
+          <w:lang w:val="es-ES"/>
+        </w:rPr>
+        <w:t>módulo</w:t>
+      </w:r>
+      <w:r>
+        <w:rPr>
+          <w:rFonts w:ascii="Arial" w:hAnsi="Arial" w:cs="Arial"/>
+          <w:b/>
+          <w:sz w:val="24"/>
+          <w:szCs w:val="24"/>
+          <w:lang w:val="es-ES"/>
+        </w:rPr>
+        <w:t xml:space="preserve"> permitirá la gestión de los operarios del taller como el registro de los empleados, </w:t>
+      </w:r>
+      <w:r>
+        <w:rPr>
+          <w:rFonts w:ascii="Arial" w:hAnsi="Arial" w:cs="Arial"/>
+          <w:b/>
+          <w:sz w:val="24"/>
+          <w:szCs w:val="24"/>
+          <w:lang w:val="es-ES"/>
+        </w:rPr>
+        <w:t xml:space="preserve">asignación de vehículos a reparar. </w:t>
+      </w:r>
+    </w:p>
+    <w:p>
+      <w:pPr>
+        <w:pStyle w:val="Prrafodelista"/>
+        <w:spacing w:after="0" w:line="276" w:lineRule="auto"/>
+        <w:rPr>
+          <w:rFonts w:ascii="Arial" w:hAnsi="Arial" w:cs="Arial"/>
+          <w:b/>
+          <w:sz w:val="24"/>
+          <w:szCs w:val="24"/>
+          <w:lang w:val="es-ES"/>
+        </w:rPr>
+      </w:pPr>
+      <w:r>
+        <w:rPr>
+          <w:rFonts w:ascii="Arial" w:hAnsi="Arial" w:cs="Arial"/>
+          <w:b/>
+          <w:sz w:val="24"/>
+          <w:szCs w:val="24"/>
+          <w:lang w:val="es-ES"/>
+        </w:rPr>
+        <w:t xml:space="preserve">      </w:t>
       </w:r>
     </w:p>
     <w:p>
@@ -514,6 +613,29 @@
           <w:szCs w:val="24"/>
           <w:lang w:val="es-ES"/>
         </w:rPr>
+        <w:t xml:space="preserve">: Este modulo esta relacionado con la venta de productos a clientes. </w:t>
+      </w:r>
+    </w:p>
+    <w:p>
+      <w:pPr>
+        <w:pStyle w:val="Prrafodelista"/>
+        <w:spacing w:after="0" w:line="276" w:lineRule="auto"/>
+        <w:rPr>
+          <w:rFonts w:ascii="Arial" w:hAnsi="Arial" w:cs="Arial"/>
+          <w:b/>
+          <w:sz w:val="24"/>
+          <w:szCs w:val="24"/>
+          <w:lang w:val="es-ES"/>
+        </w:rPr>
+      </w:pPr>
+      <w:r>
+        <w:rPr>
+          <w:rFonts w:ascii="Arial" w:hAnsi="Arial" w:cs="Arial"/>
+          <w:b/>
+          <w:sz w:val="24"/>
+          <w:szCs w:val="24"/>
+          <w:lang w:val="es-ES"/>
+        </w:rPr>
         <w:t xml:space="preserve">                   </w:t>
       </w:r>
     </w:p>
@@ -593,6 +715,73 @@
         </w:rPr>
         <w:t>(Taller)</w:t>
       </w:r>
+      <w:r>
+        <w:rPr>
+          <w:rFonts w:ascii="Arial" w:hAnsi="Arial" w:cs="Arial"/>
+          <w:b/>
+          <w:sz w:val="24"/>
+          <w:szCs w:val="24"/>
+          <w:lang w:val="es-ES"/>
+        </w:rPr>
+        <w:t xml:space="preserve">: Este </w:t>
+      </w:r>
+      <w:proofErr w:type="spellStart"/>
+      <w:r>
+        <w:rPr>
+          <w:rFonts w:ascii="Arial" w:hAnsi="Arial" w:cs="Arial"/>
+          <w:b/>
+          <w:sz w:val="24"/>
+          <w:szCs w:val="24"/>
+          <w:lang w:val="es-ES"/>
+        </w:rPr>
+        <w:t>modulo</w:t>
+      </w:r>
+      <w:proofErr w:type="spellEnd"/>
+      <w:r>
+        <w:rPr>
+          <w:rFonts w:ascii="Arial" w:hAnsi="Arial" w:cs="Arial"/>
+          <w:b/>
+          <w:sz w:val="24"/>
+          <w:szCs w:val="24"/>
+          <w:lang w:val="es-ES"/>
+        </w:rPr>
+        <w:t xml:space="preserve"> </w:t>
+      </w:r>
+      <w:r>
+        <w:rPr>
+          <w:rFonts w:ascii="Arial" w:hAnsi="Arial" w:cs="Arial"/>
+          <w:b/>
+          <w:sz w:val="24"/>
+          <w:szCs w:val="24"/>
+          <w:lang w:val="es-ES"/>
+        </w:rPr>
+        <w:t xml:space="preserve">tendrá la funcionalidad de registrar clientes nuevos u existentes para la reparación del vehículo. </w:t>
+      </w:r>
+    </w:p>
+    <w:p>
+      <w:pPr>
+        <w:pStyle w:val="Prrafodelista"/>
+        <w:rPr>
+          <w:rFonts w:ascii="Arial" w:hAnsi="Arial" w:cs="Arial"/>
+          <w:b/>
+          <w:sz w:val="24"/>
+          <w:szCs w:val="24"/>
+          <w:lang w:val="es-ES"/>
+        </w:rPr>
+      </w:pPr>
+    </w:p>
+    <w:p>
+      <w:pPr>
+        <w:pStyle w:val="Prrafodelista"/>
+        <w:spacing w:after="0" w:line="276" w:lineRule="auto"/>
+        <w:rPr>
+          <w:rFonts w:ascii="Arial" w:hAnsi="Arial" w:cs="Arial"/>
+          <w:b/>
+          <w:sz w:val="24"/>
+          <w:szCs w:val="24"/>
+          <w:lang w:val="es-ES"/>
+        </w:rPr>
+      </w:pPr>
     </w:p>
     <w:p>
       <w:pPr>
@@ -668,8 +857,21 @@
           <w:szCs w:val="24"/>
           <w:lang w:val="es-ES"/>
         </w:rPr>
-        <w:t xml:space="preserve"> </w:t>
-      </w:r>
+        <w:t xml:space="preserve">: Este modulo va relacionado directamente con la venta a clientes de vehículos. Registrar las ventas y los vehículos vendidos. </w:t>
+      </w:r>
+    </w:p>
+    <w:p>
+      <w:pPr>
+        <w:pStyle w:val="Prrafodelista"/>
+        <w:spacing w:after="0" w:line="276" w:lineRule="auto"/>
+        <w:rPr>
+          <w:rFonts w:ascii="Arial" w:hAnsi="Arial" w:cs="Arial"/>
+          <w:b/>
+          <w:sz w:val="24"/>
+          <w:szCs w:val="24"/>
+          <w:lang w:val="es-ES"/>
+        </w:rPr>
+      </w:pPr>
     </w:p>
     <w:p>
       <w:pPr>
@@ -735,8 +937,40 @@
           <w:szCs w:val="24"/>
           <w:lang w:val="es-ES"/>
         </w:rPr>
-        <w:t>Taller (Mantenimiento/Reparación).</w:t>
-      </w:r>
+        <w:t>Taller (Mantenimiento/Reparación)</w:t>
+      </w:r>
+      <w:r>
+        <w:rPr>
+          <w:rFonts w:ascii="Arial" w:hAnsi="Arial" w:cs="Arial"/>
+          <w:b/>
+          <w:sz w:val="24"/>
+          <w:szCs w:val="24"/>
+          <w:lang w:val="es-ES"/>
+        </w:rPr>
+        <w:t xml:space="preserve">: </w:t>
+      </w:r>
+      <w:r>
+        <w:rPr>
+          <w:rFonts w:ascii="Arial" w:hAnsi="Arial" w:cs="Arial"/>
+          <w:b/>
+          <w:sz w:val="24"/>
+          <w:szCs w:val="24"/>
+          <w:lang w:val="es-ES"/>
+        </w:rPr>
+        <w:t xml:space="preserve">Este modulo llevara el registro de las ordenes de vehículos por reparación o mantenimiento en el taller. </w:t>
+      </w:r>
+    </w:p>
+    <w:p>
+      <w:pPr>
+        <w:spacing w:after="0" w:line="276" w:lineRule="auto"/>
+        <w:rPr>
+          <w:rFonts w:ascii="Arial" w:hAnsi="Arial" w:cs="Arial"/>
+          <w:b/>
+          <w:sz w:val="24"/>
+          <w:szCs w:val="24"/>
+          <w:lang w:val="es-ES"/>
+        </w:rPr>
+      </w:pPr>
       <w:r>
         <w:rPr>
           <w:rFonts w:ascii="Arial" w:hAnsi="Arial" w:cs="Arial"/>
@@ -784,6 +1018,58 @@
         </w:rPr>
         <w:t xml:space="preserve"> de Reportes</w:t>
       </w:r>
+      <w:r>
+        <w:rPr>
+          <w:rFonts w:ascii="Arial" w:hAnsi="Arial" w:cs="Arial"/>
+          <w:b/>
+          <w:sz w:val="24"/>
+          <w:szCs w:val="24"/>
+          <w:lang w:val="es-ES"/>
+        </w:rPr>
+        <w:t xml:space="preserve">: Este </w:t>
+      </w:r>
+      <w:r>
+        <w:rPr>
+          <w:rFonts w:ascii="Arial" w:hAnsi="Arial" w:cs="Arial"/>
+          <w:b/>
+          <w:sz w:val="24"/>
+          <w:szCs w:val="24"/>
+          <w:lang w:val="es-ES"/>
+        </w:rPr>
+        <w:t>módulo</w:t>
+      </w:r>
+      <w:r>
+        <w:rPr>
+          <w:rFonts w:ascii="Arial" w:hAnsi="Arial" w:cs="Arial"/>
+          <w:b/>
+          <w:sz w:val="24"/>
+          <w:szCs w:val="24"/>
+          <w:lang w:val="es-ES"/>
+        </w:rPr>
+        <w:t xml:space="preserve"> </w:t>
+      </w:r>
+      <w:r>
+        <w:rPr>
+          <w:rFonts w:ascii="Arial" w:hAnsi="Arial" w:cs="Arial"/>
+          <w:b/>
+          <w:sz w:val="24"/>
+          <w:szCs w:val="24"/>
+          <w:lang w:val="es-ES"/>
+        </w:rPr>
+        <w:t xml:space="preserve">tendrá la opción de generar reportes de los módulos anteriores. </w:t>
+      </w:r>
+    </w:p>
+    <w:p>
+      <w:pPr>
+        <w:spacing w:after="0" w:line="276" w:lineRule="auto"/>
+        <w:rPr>
+          <w:rFonts w:ascii="Arial" w:hAnsi="Arial" w:cs="Arial"/>
+          <w:b/>
+          <w:sz w:val="24"/>
+          <w:szCs w:val="24"/>
+          <w:lang w:val="es-ES"/>
+        </w:rPr>
+      </w:pPr>
     </w:p>
     <w:p>
       <w:pPr>
@@ -826,18 +1112,259 @@
     </w:p>
     <w:p>
       <w:pPr>
+        <w:spacing w:after="0" w:line="276" w:lineRule="auto"/>
+        <w:rPr>
+          <w:rFonts w:ascii="Arial" w:hAnsi="Arial" w:cs="Arial"/>
+          <w:b/>
+          <w:sz w:val="24"/>
+          <w:szCs w:val="24"/>
+          <w:lang w:val="es-ES"/>
+        </w:rPr>
+      </w:pPr>
+    </w:p>
+    <w:p>
+      <w:pPr>
+        <w:spacing w:after="0" w:line="276" w:lineRule="auto"/>
+        <w:rPr>
+          <w:rFonts w:ascii="Arial" w:hAnsi="Arial" w:cs="Arial"/>
+          <w:b/>
+          <w:sz w:val="24"/>
+          <w:szCs w:val="24"/>
+          <w:lang w:val="es-ES"/>
+        </w:rPr>
+      </w:pPr>
+      <w:r>
+        <w:rPr>
+          <w:rFonts w:ascii="Arial" w:hAnsi="Arial" w:cs="Arial"/>
+          <w:b/>
+          <w:sz w:val="24"/>
+          <w:szCs w:val="24"/>
+          <w:lang w:val="es-ES"/>
+        </w:rPr>
+        <w:t>Reporte</w:t>
+      </w:r>
+      <w:r>
+        <w:rPr>
+          <w:rFonts w:ascii="Arial" w:hAnsi="Arial" w:cs="Arial"/>
+          <w:b/>
+          <w:sz w:val="24"/>
+          <w:szCs w:val="24"/>
+          <w:lang w:val="es-ES"/>
+        </w:rPr>
+        <w:t xml:space="preserve"> de Operarios</w:t>
+      </w:r>
+    </w:p>
+    <w:p>
+      <w:pPr>
+        <w:spacing w:after="0" w:line="276" w:lineRule="auto"/>
+        <w:rPr>
+          <w:rFonts w:ascii="Arial" w:hAnsi="Arial" w:cs="Arial"/>
+          <w:b/>
+          <w:sz w:val="24"/>
+          <w:szCs w:val="24"/>
+          <w:lang w:val="es-ES"/>
+        </w:rPr>
+      </w:pPr>
+      <w:r>
+        <w:rPr>
+          <w:rFonts w:ascii="Arial" w:hAnsi="Arial" w:cs="Arial"/>
+          <w:b/>
+          <w:sz w:val="24"/>
+          <w:szCs w:val="24"/>
+          <w:lang w:val="es-ES"/>
+        </w:rPr>
+        <w:t>Reporte</w:t>
+      </w:r>
+      <w:r>
+        <w:rPr>
+          <w:rFonts w:ascii="Arial" w:hAnsi="Arial" w:cs="Arial"/>
+          <w:b/>
+          <w:sz w:val="24"/>
+          <w:szCs w:val="24"/>
+          <w:lang w:val="es-ES"/>
+        </w:rPr>
+        <w:t xml:space="preserve"> de Clientes y Vehículos</w:t>
+      </w:r>
+    </w:p>
+    <w:p>
+      <w:pPr>
+        <w:spacing w:after="0" w:line="276" w:lineRule="auto"/>
+        <w:rPr>
+          <w:rFonts w:ascii="Arial" w:hAnsi="Arial" w:cs="Arial"/>
+          <w:b/>
+          <w:sz w:val="24"/>
+          <w:szCs w:val="24"/>
+          <w:lang w:val="es-ES"/>
+        </w:rPr>
+      </w:pPr>
+      <w:r>
+        <w:rPr>
+          <w:rFonts w:ascii="Arial" w:hAnsi="Arial" w:cs="Arial"/>
+          <w:b/>
+          <w:sz w:val="24"/>
+          <w:szCs w:val="24"/>
+          <w:lang w:val="es-ES"/>
+        </w:rPr>
+        <w:t>Reporte</w:t>
+      </w:r>
+      <w:r>
+        <w:rPr>
+          <w:rFonts w:ascii="Arial" w:hAnsi="Arial" w:cs="Arial"/>
+          <w:b/>
+          <w:sz w:val="24"/>
+          <w:szCs w:val="24"/>
+          <w:lang w:val="es-ES"/>
+        </w:rPr>
+        <w:t xml:space="preserve"> Detallado de </w:t>
+      </w:r>
+      <w:r>
+        <w:rPr>
+          <w:rFonts w:ascii="Arial" w:hAnsi="Arial" w:cs="Arial"/>
+          <w:b/>
+          <w:sz w:val="24"/>
+          <w:szCs w:val="24"/>
+          <w:lang w:val="es-ES"/>
+        </w:rPr>
+        <w:t>V</w:t>
+      </w:r>
+      <w:r>
+        <w:rPr>
+          <w:rFonts w:ascii="Arial" w:hAnsi="Arial" w:cs="Arial"/>
+          <w:b/>
+          <w:sz w:val="24"/>
+          <w:szCs w:val="24"/>
+          <w:lang w:val="es-ES"/>
+        </w:rPr>
+        <w:t>ehículo</w:t>
+      </w:r>
+      <w:r>
+        <w:rPr>
+          <w:rFonts w:ascii="Arial" w:hAnsi="Arial" w:cs="Arial"/>
+          <w:b/>
+          <w:sz w:val="24"/>
+          <w:szCs w:val="24"/>
+          <w:lang w:val="es-ES"/>
+        </w:rPr>
+        <w:t>s</w:t>
+      </w:r>
+    </w:p>
+    <w:p>
+      <w:pPr>
+        <w:spacing w:after="0" w:line="276" w:lineRule="auto"/>
+        <w:rPr>
+          <w:rFonts w:ascii="Arial" w:hAnsi="Arial" w:cs="Arial"/>
+          <w:b/>
+          <w:sz w:val="24"/>
+          <w:szCs w:val="24"/>
+          <w:lang w:val="es-ES"/>
+        </w:rPr>
+      </w:pPr>
+      <w:r>
+        <w:rPr>
+          <w:rFonts w:ascii="Arial" w:hAnsi="Arial" w:cs="Arial"/>
+          <w:b/>
+          <w:sz w:val="24"/>
+          <w:szCs w:val="24"/>
+          <w:lang w:val="es-ES"/>
+        </w:rPr>
+        <w:t>Reporte de Ventas de Productos</w:t>
+      </w:r>
+    </w:p>
+    <w:p>
+      <w:pPr>
+        <w:spacing w:after="0" w:line="276" w:lineRule="auto"/>
+        <w:rPr>
+          <w:rFonts w:ascii="Arial" w:hAnsi="Arial" w:cs="Arial"/>
+          <w:b/>
+          <w:sz w:val="24"/>
+          <w:szCs w:val="24"/>
+          <w:lang w:val="es-ES"/>
+        </w:rPr>
+      </w:pPr>
+      <w:r>
+        <w:rPr>
+          <w:rFonts w:ascii="Arial" w:hAnsi="Arial" w:cs="Arial"/>
+          <w:b/>
+          <w:sz w:val="24"/>
+          <w:szCs w:val="24"/>
+          <w:lang w:val="es-ES"/>
+        </w:rPr>
+        <w:t>Reporte</w:t>
+      </w:r>
+      <w:r>
+        <w:rPr>
+          <w:rFonts w:ascii="Arial" w:hAnsi="Arial" w:cs="Arial"/>
+          <w:b/>
+          <w:sz w:val="24"/>
+          <w:szCs w:val="24"/>
+          <w:lang w:val="es-ES"/>
+        </w:rPr>
+        <w:t xml:space="preserve"> General de </w:t>
+      </w:r>
+      <w:r>
+        <w:rPr>
+          <w:rFonts w:ascii="Arial" w:hAnsi="Arial" w:cs="Arial"/>
+          <w:b/>
+          <w:sz w:val="24"/>
+          <w:szCs w:val="24"/>
+          <w:lang w:val="es-ES"/>
+        </w:rPr>
+        <w:t xml:space="preserve">mantenimientos o reparaciones realizados </w:t>
+      </w:r>
+      <w:r>
+        <w:rPr>
+          <w:rFonts w:ascii="Arial" w:hAnsi="Arial" w:cs="Arial"/>
+          <w:b/>
+          <w:sz w:val="24"/>
+          <w:szCs w:val="24"/>
+          <w:lang w:val="es-ES"/>
+        </w:rPr>
+        <w:t>por la Compañía</w:t>
+      </w:r>
+    </w:p>
+    <w:p>
+      <w:pPr>
+        <w:spacing w:after="0" w:line="276" w:lineRule="auto"/>
+        <w:rPr>
+          <w:rFonts w:ascii="Arial" w:hAnsi="Arial" w:cs="Arial"/>
+          <w:b/>
+          <w:sz w:val="24"/>
+          <w:szCs w:val="24"/>
+          <w:lang w:val="es-ES"/>
+        </w:rPr>
+      </w:pPr>
+    </w:p>
+    <w:p>
+      <w:pPr>
+        <w:spacing w:after="0" w:line="276" w:lineRule="auto"/>
+        <w:rPr>
+          <w:rFonts w:ascii="Arial" w:hAnsi="Arial" w:cs="Arial"/>
+          <w:b/>
+          <w:sz w:val="24"/>
+          <w:szCs w:val="24"/>
+          <w:lang w:val="es-ES"/>
+        </w:rPr>
+      </w:pPr>
+    </w:p>
+    <w:p>
+      <w:pPr>
+        <w:spacing w:after="0" w:line="276" w:lineRule="auto"/>
+        <w:rPr>
+          <w:rFonts w:ascii="Arial" w:hAnsi="Arial" w:cs="Arial"/>
+          <w:b/>
+          <w:sz w:val="24"/>
+          <w:szCs w:val="24"/>
+          <w:lang w:val="es-ES"/>
+        </w:rPr>
+      </w:pPr>
+    </w:p>
+    <w:p>
+      <w:pPr>
         <w:pStyle w:val="Prrafodelista"/>
-        <w:rPr>
-          <w:rFonts w:ascii="Arial" w:hAnsi="Arial" w:cs="Arial"/>
-          <w:b/>
-          <w:sz w:val="24"/>
-          <w:szCs w:val="24"/>
-          <w:lang w:val="es-ES"/>
-        </w:rPr>
-      </w:pPr>
-    </w:p>
-    <w:p>
-      <w:pPr>
+        <w:numPr>
+          <w:ilvl w:val="0"/>
+          <w:numId w:val="18"/>
+        </w:numPr>
         <w:spacing w:after="0" w:line="276" w:lineRule="auto"/>
         <w:rPr>
           <w:rFonts w:ascii="Arial" w:hAnsi="Arial" w:cs="Arial"/>
@@ -847,9 +1374,42 @@
           <w:lang w:val="es-ES"/>
         </w:rPr>
       </w:pPr>
-    </w:p>
-    <w:p>
-      <w:pPr>
+      <w:r>
+        <w:rPr>
+          <w:rFonts w:ascii="Arial" w:hAnsi="Arial" w:cs="Arial"/>
+          <w:b/>
+          <w:sz w:val="24"/>
+          <w:szCs w:val="24"/>
+          <w:lang w:val="es-ES"/>
+        </w:rPr>
+        <w:t xml:space="preserve">Repositorio </w:t>
+      </w:r>
+      <w:proofErr w:type="spellStart"/>
+      <w:r>
+        <w:rPr>
+          <w:rFonts w:ascii="Arial" w:hAnsi="Arial" w:cs="Arial"/>
+          <w:b/>
+          <w:sz w:val="24"/>
+          <w:szCs w:val="24"/>
+          <w:lang w:val="es-ES"/>
+        </w:rPr>
+        <w:t>Github</w:t>
+      </w:r>
+      <w:proofErr w:type="spellEnd"/>
+      <w:r>
+        <w:rPr>
+          <w:rFonts w:ascii="Arial" w:hAnsi="Arial" w:cs="Arial"/>
+          <w:b/>
+          <w:sz w:val="24"/>
+          <w:szCs w:val="24"/>
+          <w:lang w:val="es-ES"/>
+        </w:rPr>
+        <w:t xml:space="preserve"> (opcional)</w:t>
+      </w:r>
+    </w:p>
+    <w:p>
+      <w:pPr>
+        <w:pStyle w:val="Prrafodelista"/>
         <w:spacing w:after="0" w:line="276" w:lineRule="auto"/>
         <w:rPr>
           <w:rFonts w:ascii="Arial" w:hAnsi="Arial" w:cs="Arial"/>
@@ -859,230 +1419,16 @@
           <w:lang w:val="es-ES"/>
         </w:rPr>
       </w:pPr>
-    </w:p>
-    <w:p>
-      <w:pPr>
-        <w:spacing w:after="0" w:line="276" w:lineRule="auto"/>
-        <w:rPr>
-          <w:rFonts w:ascii="Arial" w:hAnsi="Arial" w:cs="Arial"/>
-          <w:b/>
-          <w:sz w:val="24"/>
-          <w:szCs w:val="24"/>
-          <w:lang w:val="es-ES"/>
-        </w:rPr>
-      </w:pPr>
-    </w:p>
-    <w:p>
-      <w:pPr>
-        <w:spacing w:after="0" w:line="276" w:lineRule="auto"/>
-        <w:rPr>
-          <w:rFonts w:ascii="Arial" w:hAnsi="Arial" w:cs="Arial"/>
-          <w:b/>
-          <w:sz w:val="24"/>
-          <w:szCs w:val="24"/>
-          <w:lang w:val="es-ES"/>
-        </w:rPr>
-      </w:pPr>
-      <w:r>
-        <w:rPr>
-          <w:rFonts w:ascii="Arial" w:hAnsi="Arial" w:cs="Arial"/>
-          <w:b/>
-          <w:sz w:val="24"/>
-          <w:szCs w:val="24"/>
-          <w:lang w:val="es-ES"/>
-        </w:rPr>
-        <w:t>Reporte</w:t>
-      </w:r>
-      <w:r>
-        <w:rPr>
-          <w:rFonts w:ascii="Arial" w:hAnsi="Arial" w:cs="Arial"/>
-          <w:b/>
-          <w:sz w:val="24"/>
-          <w:szCs w:val="24"/>
-          <w:lang w:val="es-ES"/>
-        </w:rPr>
-        <w:t xml:space="preserve"> de Operarios</w:t>
-      </w:r>
-    </w:p>
-    <w:p>
-      <w:pPr>
-        <w:spacing w:after="0" w:line="276" w:lineRule="auto"/>
-        <w:rPr>
-          <w:rFonts w:ascii="Arial" w:hAnsi="Arial" w:cs="Arial"/>
-          <w:b/>
-          <w:sz w:val="24"/>
-          <w:szCs w:val="24"/>
-          <w:lang w:val="es-ES"/>
-        </w:rPr>
-      </w:pPr>
-      <w:r>
-        <w:rPr>
-          <w:rFonts w:ascii="Arial" w:hAnsi="Arial" w:cs="Arial"/>
-          <w:b/>
-          <w:sz w:val="24"/>
-          <w:szCs w:val="24"/>
-          <w:lang w:val="es-ES"/>
-        </w:rPr>
-        <w:t>Reporte</w:t>
-      </w:r>
-      <w:r>
-        <w:rPr>
-          <w:rFonts w:ascii="Arial" w:hAnsi="Arial" w:cs="Arial"/>
-          <w:b/>
-          <w:sz w:val="24"/>
-          <w:szCs w:val="24"/>
-          <w:lang w:val="es-ES"/>
-        </w:rPr>
-        <w:t xml:space="preserve"> de Clientes y Vehículos</w:t>
-      </w:r>
-    </w:p>
-    <w:p>
-      <w:pPr>
-        <w:spacing w:after="0" w:line="276" w:lineRule="auto"/>
-        <w:rPr>
-          <w:rFonts w:ascii="Arial" w:hAnsi="Arial" w:cs="Arial"/>
-          <w:b/>
-          <w:sz w:val="24"/>
-          <w:szCs w:val="24"/>
-          <w:lang w:val="es-ES"/>
-        </w:rPr>
-      </w:pPr>
-      <w:r>
-        <w:rPr>
-          <w:rFonts w:ascii="Arial" w:hAnsi="Arial" w:cs="Arial"/>
-          <w:b/>
-          <w:sz w:val="24"/>
-          <w:szCs w:val="24"/>
-          <w:lang w:val="es-ES"/>
-        </w:rPr>
-        <w:t>Reporte</w:t>
-      </w:r>
-      <w:r>
-        <w:rPr>
-          <w:rFonts w:ascii="Arial" w:hAnsi="Arial" w:cs="Arial"/>
-          <w:b/>
-          <w:sz w:val="24"/>
-          <w:szCs w:val="24"/>
-          <w:lang w:val="es-ES"/>
-        </w:rPr>
-        <w:t xml:space="preserve"> Detallado de </w:t>
-      </w:r>
-      <w:r>
-        <w:rPr>
-          <w:rFonts w:ascii="Arial" w:hAnsi="Arial" w:cs="Arial"/>
-          <w:b/>
-          <w:sz w:val="24"/>
-          <w:szCs w:val="24"/>
-          <w:lang w:val="es-ES"/>
-        </w:rPr>
-        <w:t>V</w:t>
-      </w:r>
-      <w:r>
-        <w:rPr>
-          <w:rFonts w:ascii="Arial" w:hAnsi="Arial" w:cs="Arial"/>
-          <w:b/>
-          <w:sz w:val="24"/>
-          <w:szCs w:val="24"/>
-          <w:lang w:val="es-ES"/>
-        </w:rPr>
-        <w:t>ehículo</w:t>
-      </w:r>
-      <w:r>
-        <w:rPr>
-          <w:rFonts w:ascii="Arial" w:hAnsi="Arial" w:cs="Arial"/>
-          <w:b/>
-          <w:sz w:val="24"/>
-          <w:szCs w:val="24"/>
-          <w:lang w:val="es-ES"/>
-        </w:rPr>
-        <w:t>s</w:t>
-      </w:r>
-    </w:p>
-    <w:p>
-      <w:pPr>
-        <w:spacing w:after="0" w:line="276" w:lineRule="auto"/>
-        <w:rPr>
-          <w:rFonts w:ascii="Arial" w:hAnsi="Arial" w:cs="Arial"/>
-          <w:b/>
-          <w:sz w:val="24"/>
-          <w:szCs w:val="24"/>
-          <w:lang w:val="es-ES"/>
-        </w:rPr>
-      </w:pPr>
-      <w:r>
-        <w:rPr>
-          <w:rFonts w:ascii="Arial" w:hAnsi="Arial" w:cs="Arial"/>
-          <w:b/>
-          <w:sz w:val="24"/>
-          <w:szCs w:val="24"/>
-          <w:lang w:val="es-ES"/>
-        </w:rPr>
-        <w:t>Reporte de Ventas de Productos</w:t>
-      </w:r>
-    </w:p>
-    <w:p>
-      <w:pPr>
-        <w:spacing w:after="0" w:line="276" w:lineRule="auto"/>
-        <w:rPr>
-          <w:rFonts w:ascii="Arial" w:hAnsi="Arial" w:cs="Arial"/>
-          <w:b/>
-          <w:sz w:val="24"/>
-          <w:szCs w:val="24"/>
-          <w:lang w:val="es-ES"/>
-        </w:rPr>
-      </w:pPr>
-      <w:r>
-        <w:rPr>
-          <w:rFonts w:ascii="Arial" w:hAnsi="Arial" w:cs="Arial"/>
-          <w:b/>
-          <w:sz w:val="24"/>
-          <w:szCs w:val="24"/>
-          <w:lang w:val="es-ES"/>
-        </w:rPr>
-        <w:t>Reporte</w:t>
-      </w:r>
-      <w:r>
-        <w:rPr>
-          <w:rFonts w:ascii="Arial" w:hAnsi="Arial" w:cs="Arial"/>
-          <w:b/>
-          <w:sz w:val="24"/>
-          <w:szCs w:val="24"/>
-          <w:lang w:val="es-ES"/>
-        </w:rPr>
-        <w:t xml:space="preserve"> General de </w:t>
-      </w:r>
-      <w:r>
-        <w:rPr>
-          <w:rFonts w:ascii="Arial" w:hAnsi="Arial" w:cs="Arial"/>
-          <w:b/>
-          <w:sz w:val="24"/>
-          <w:szCs w:val="24"/>
-          <w:lang w:val="es-ES"/>
-        </w:rPr>
-        <w:t xml:space="preserve">mantenimientos o reparaciones realizados </w:t>
-      </w:r>
-      <w:r>
-        <w:rPr>
-          <w:rFonts w:ascii="Arial" w:hAnsi="Arial" w:cs="Arial"/>
-          <w:b/>
-          <w:sz w:val="24"/>
-          <w:szCs w:val="24"/>
-          <w:lang w:val="es-ES"/>
-        </w:rPr>
-        <w:t>por la Compañía</w:t>
-      </w:r>
-    </w:p>
-    <w:p>
-      <w:pPr>
-        <w:spacing w:after="0" w:line="276" w:lineRule="auto"/>
-        <w:rPr>
-          <w:rFonts w:ascii="Arial" w:hAnsi="Arial" w:cs="Arial"/>
-          <w:b/>
-          <w:sz w:val="24"/>
-          <w:szCs w:val="24"/>
-          <w:lang w:val="es-ES"/>
-        </w:rPr>
-      </w:pPr>
+      <w:r>
+        <w:rPr>
+          <w:rFonts w:ascii="Arial" w:hAnsi="Arial" w:cs="Arial"/>
+          <w:b/>
+          <w:sz w:val="24"/>
+          <w:szCs w:val="24"/>
+          <w:lang w:val="es-ES"/>
+        </w:rPr>
+        <w:t>https://github.com/SergioDispla/SC-303-Programacion-Cliente-Servidor_Grupo07</w:t>
+      </w:r>
     </w:p>
     <w:sectPr>
       <w:headerReference w:type="default" r:id="rId7"/>

</xml_diff>